<commit_message>
1 - setup du json-server pour la base de donnée
</commit_message>
<xml_diff>
--- a/8_crud_json-seerver_bootstrap_ui_reactive_form/mes_notes.docx
+++ b/8_crud_json-seerver_bootstrap_ui_reactive_form/mes_notes.docx
@@ -426,6 +426,375 @@
         <w:fldChar w:fldCharType="end"/>
       </w:r>
     </w:p>
+    <w:p>
+      <w:pPr>
+        <w:rPr>
+          <w:b/>
+          <w:bCs/>
+          <w:sz w:val="44"/>
+          <w:szCs w:val="44"/>
+        </w:rPr>
+      </w:pPr>
+      <w:proofErr w:type="spellStart"/>
+      <w:r>
+        <w:rPr>
+          <w:b/>
+          <w:bCs/>
+          <w:sz w:val="44"/>
+          <w:szCs w:val="44"/>
+        </w:rPr>
+        <w:t>Crud</w:t>
+      </w:r>
+      <w:proofErr w:type="spellEnd"/>
+      <w:r>
+        <w:rPr>
+          <w:b/>
+          <w:bCs/>
+          <w:sz w:val="44"/>
+          <w:szCs w:val="44"/>
+        </w:rPr>
+        <w:t xml:space="preserve"> – </w:t>
+      </w:r>
+      <w:proofErr w:type="spellStart"/>
+      <w:r>
+        <w:rPr>
+          <w:b/>
+          <w:bCs/>
+          <w:sz w:val="44"/>
+          <w:szCs w:val="44"/>
+        </w:rPr>
+        <w:t>json</w:t>
+      </w:r>
+      <w:proofErr w:type="spellEnd"/>
+      <w:r>
+        <w:rPr>
+          <w:b/>
+          <w:bCs/>
+          <w:sz w:val="44"/>
+          <w:szCs w:val="44"/>
+        </w:rPr>
+        <w:t xml:space="preserve">-server – </w:t>
+      </w:r>
+      <w:proofErr w:type="spellStart"/>
+      <w:r>
+        <w:rPr>
+          <w:b/>
+          <w:bCs/>
+          <w:sz w:val="44"/>
+          <w:szCs w:val="44"/>
+        </w:rPr>
+        <w:t>bootsptrap</w:t>
+      </w:r>
+      <w:proofErr w:type="spellEnd"/>
+      <w:r>
+        <w:rPr>
+          <w:b/>
+          <w:bCs/>
+          <w:sz w:val="44"/>
+          <w:szCs w:val="44"/>
+        </w:rPr>
+        <w:t xml:space="preserve"> </w:t>
+      </w:r>
+      <w:proofErr w:type="spellStart"/>
+      <w:r>
+        <w:rPr>
+          <w:b/>
+          <w:bCs/>
+          <w:sz w:val="44"/>
+          <w:szCs w:val="44"/>
+        </w:rPr>
+        <w:t>ui</w:t>
+      </w:r>
+      <w:proofErr w:type="spellEnd"/>
+      <w:r>
+        <w:rPr>
+          <w:b/>
+          <w:bCs/>
+          <w:sz w:val="44"/>
+          <w:szCs w:val="44"/>
+        </w:rPr>
+        <w:t xml:space="preserve"> – </w:t>
+      </w:r>
+      <w:proofErr w:type="spellStart"/>
+      <w:r>
+        <w:rPr>
+          <w:b/>
+          <w:bCs/>
+          <w:sz w:val="44"/>
+          <w:szCs w:val="44"/>
+        </w:rPr>
+        <w:t>angular</w:t>
+      </w:r>
+      <w:proofErr w:type="spellEnd"/>
+      <w:r>
+        <w:rPr>
+          <w:b/>
+          <w:bCs/>
+          <w:sz w:val="44"/>
+          <w:szCs w:val="44"/>
+        </w:rPr>
+        <w:t xml:space="preserve"> </w:t>
+      </w:r>
+      <w:proofErr w:type="spellStart"/>
+      <w:r>
+        <w:rPr>
+          <w:b/>
+          <w:bCs/>
+          <w:sz w:val="44"/>
+          <w:szCs w:val="44"/>
+        </w:rPr>
+        <w:t>reactive</w:t>
+      </w:r>
+      <w:proofErr w:type="spellEnd"/>
+      <w:r>
+        <w:rPr>
+          <w:b/>
+          <w:bCs/>
+          <w:sz w:val="44"/>
+          <w:szCs w:val="44"/>
+        </w:rPr>
+        <w:t xml:space="preserve"> </w:t>
+      </w:r>
+      <w:proofErr w:type="spellStart"/>
+      <w:r>
+        <w:rPr>
+          <w:b/>
+          <w:bCs/>
+          <w:sz w:val="44"/>
+          <w:szCs w:val="44"/>
+        </w:rPr>
+        <w:t>form</w:t>
+      </w:r>
+      <w:proofErr w:type="spellEnd"/>
+    </w:p>
+    <w:p>
+      <w:pPr>
+        <w:rPr>
+          <w:b/>
+          <w:bCs/>
+          <w:sz w:val="44"/>
+          <w:szCs w:val="44"/>
+        </w:rPr>
+      </w:pPr>
+    </w:p>
+    <w:p>
+      <w:pPr>
+        <w:pStyle w:val="MonTitre1"/>
+      </w:pPr>
+      <w:r>
+        <w:t>Setup</w:t>
+      </w:r>
+    </w:p>
+    <w:p>
+      <w:pPr>
+        <w:pStyle w:val="MonTitre2"/>
+      </w:pPr>
+      <w:r>
+        <w:t xml:space="preserve">  </w:t>
+      </w:r>
+      <w:proofErr w:type="spellStart"/>
+      <w:r>
+        <w:t>Json</w:t>
+      </w:r>
+      <w:proofErr w:type="spellEnd"/>
+      <w:r>
+        <w:t xml:space="preserve"> server</w:t>
+      </w:r>
+    </w:p>
+    <w:p>
+      <w:pPr>
+        <w:pStyle w:val="Paragraphedeliste"/>
+        <w:numPr>
+          <w:ilvl w:val="0"/>
+          <w:numId w:val="3"/>
+        </w:numPr>
+      </w:pPr>
+      <w:r>
+        <w:t>Créer un dossier</w:t>
+      </w:r>
+    </w:p>
+    <w:p>
+      <w:pPr>
+        <w:pStyle w:val="Paragraphedeliste"/>
+        <w:numPr>
+          <w:ilvl w:val="0"/>
+          <w:numId w:val="3"/>
+        </w:numPr>
+      </w:pPr>
+      <w:proofErr w:type="spellStart"/>
+      <w:r>
+        <w:t>Npm</w:t>
+      </w:r>
+      <w:proofErr w:type="spellEnd"/>
+      <w:r>
+        <w:t xml:space="preserve"> init</w:t>
+      </w:r>
+    </w:p>
+    <w:p>
+      <w:pPr>
+        <w:pStyle w:val="Paragraphedeliste"/>
+        <w:numPr>
+          <w:ilvl w:val="0"/>
+          <w:numId w:val="3"/>
+        </w:numPr>
+      </w:pPr>
+      <w:proofErr w:type="spellStart"/>
+      <w:r>
+        <w:t>Npm</w:t>
+      </w:r>
+      <w:proofErr w:type="spellEnd"/>
+      <w:r>
+        <w:t xml:space="preserve"> i </w:t>
+      </w:r>
+      <w:proofErr w:type="spellStart"/>
+      <w:r>
+        <w:t>json</w:t>
+      </w:r>
+      <w:proofErr w:type="spellEnd"/>
+      <w:r>
+        <w:t>-server</w:t>
+      </w:r>
+    </w:p>
+    <w:p>
+      <w:pPr>
+        <w:pStyle w:val="Paragraphedeliste"/>
+        <w:numPr>
+          <w:ilvl w:val="0"/>
+          <w:numId w:val="3"/>
+        </w:numPr>
+      </w:pPr>
+      <w:r>
+        <w:t xml:space="preserve">Mettre dans le script de </w:t>
+      </w:r>
+      <w:proofErr w:type="spellStart"/>
+      <w:r>
+        <w:t>package.json</w:t>
+      </w:r>
+      <w:proofErr w:type="spellEnd"/>
+      <w:r>
+        <w:t xml:space="preserve"> : </w:t>
+      </w:r>
+      <w:r>
+        <w:t>"start": "</w:t>
+      </w:r>
+      <w:proofErr w:type="spellStart"/>
+      <w:r>
+        <w:t>json</w:t>
+      </w:r>
+      <w:proofErr w:type="spellEnd"/>
+      <w:r>
+        <w:t>-server --</w:t>
+      </w:r>
+      <w:proofErr w:type="spellStart"/>
+      <w:r>
+        <w:t>watch</w:t>
+      </w:r>
+      <w:proofErr w:type="spellEnd"/>
+      <w:r>
+        <w:t xml:space="preserve"> </w:t>
+      </w:r>
+      <w:proofErr w:type="spellStart"/>
+      <w:r>
+        <w:t>db.json</w:t>
+      </w:r>
+      <w:proofErr w:type="spellEnd"/>
+      <w:r>
+        <w:t xml:space="preserve"> -p 9000"</w:t>
+      </w:r>
+    </w:p>
+    <w:p>
+      <w:pPr>
+        <w:pStyle w:val="Paragraphedeliste"/>
+        <w:numPr>
+          <w:ilvl w:val="0"/>
+          <w:numId w:val="3"/>
+        </w:numPr>
+      </w:pPr>
+      <w:r>
+        <w:t xml:space="preserve">Créer le fichier </w:t>
+      </w:r>
+      <w:proofErr w:type="spellStart"/>
+      <w:r>
+        <w:t>db.json</w:t>
+      </w:r>
+      <w:proofErr w:type="spellEnd"/>
+      <w:r>
+        <w:t xml:space="preserve"> dans le dossier (pour notre base de donnée)</w:t>
+      </w:r>
+    </w:p>
+    <w:p>
+      <w:pPr>
+        <w:pStyle w:val="Paragraphedeliste"/>
+        <w:numPr>
+          <w:ilvl w:val="0"/>
+          <w:numId w:val="3"/>
+        </w:numPr>
+      </w:pPr>
+      <w:proofErr w:type="spellStart"/>
+      <w:r>
+        <w:t>Npm</w:t>
+      </w:r>
+      <w:proofErr w:type="spellEnd"/>
+      <w:r>
+        <w:t xml:space="preserve"> start pour lancer le server </w:t>
+      </w:r>
+      <w:proofErr w:type="spellStart"/>
+      <w:r>
+        <w:t>json</w:t>
+      </w:r>
+      <w:proofErr w:type="spellEnd"/>
+      <w:r>
+        <w:t>-server</w:t>
+      </w:r>
+    </w:p>
+    <w:p>
+      <w:pPr>
+        <w:pStyle w:val="MonTitre2"/>
+      </w:pPr>
+      <w:r>
+        <w:t xml:space="preserve">Bootstrap </w:t>
+      </w:r>
+      <w:proofErr w:type="spellStart"/>
+      <w:r>
+        <w:t>ui</w:t>
+      </w:r>
+      <w:proofErr w:type="spellEnd"/>
+    </w:p>
+    <w:p>
+      <w:pPr>
+        <w:pStyle w:val="Paragraphedeliste"/>
+        <w:numPr>
+          <w:ilvl w:val="0"/>
+          <w:numId w:val="3"/>
+        </w:numPr>
+      </w:pPr>
+      <w:proofErr w:type="spellStart"/>
+      <w:r>
+        <w:t>Npm</w:t>
+      </w:r>
+      <w:proofErr w:type="spellEnd"/>
+      <w:r>
+        <w:t xml:space="preserve"> </w:t>
+      </w:r>
+      <w:proofErr w:type="spellStart"/>
+      <w:r>
+        <w:t>install</w:t>
+      </w:r>
+      <w:proofErr w:type="spellEnd"/>
+      <w:r>
+        <w:t xml:space="preserve"> </w:t>
+      </w:r>
+      <w:proofErr w:type="spellStart"/>
+      <w:r>
+        <w:t>bootstrap</w:t>
+      </w:r>
+      <w:proofErr w:type="spellEnd"/>
+      <w:r>
+        <w:t>,  il fait aller dans le dossier du projet</w:t>
+      </w:r>
+    </w:p>
+    <w:p/>
+    <w:p/>
     <w:p/>
     <w:sectPr>
       <w:pgSz w:w="11906" w:h="16838"/>
@@ -613,11 +982,127 @@
       </w:pPr>
     </w:lvl>
   </w:abstractNum>
+  <w:abstractNum w:abstractNumId="2" w15:restartNumberingAfterBreak="0">
+    <w:nsid w:val="6D2D25E5"/>
+    <w:multiLevelType w:val="hybridMultilevel"/>
+    <w:tmpl w:val="41DCF646"/>
+    <w:lvl w:ilvl="0" w:tplc="DD581E7E">
+      <w:start w:val="2"/>
+      <w:numFmt w:val="bullet"/>
+      <w:lvlText w:val=""/>
+      <w:lvlJc w:val="left"/>
+      <w:pPr>
+        <w:ind w:left="720" w:hanging="360"/>
+      </w:pPr>
+      <w:rPr>
+        <w:rFonts w:ascii="Wingdings" w:eastAsiaTheme="minorHAnsi" w:hAnsi="Wingdings" w:cstheme="minorBidi" w:hint="default"/>
+      </w:rPr>
+    </w:lvl>
+    <w:lvl w:ilvl="1" w:tplc="040C0003" w:tentative="1">
+      <w:start w:val="1"/>
+      <w:numFmt w:val="bullet"/>
+      <w:lvlText w:val="o"/>
+      <w:lvlJc w:val="left"/>
+      <w:pPr>
+        <w:ind w:left="1440" w:hanging="360"/>
+      </w:pPr>
+      <w:rPr>
+        <w:rFonts w:ascii="Courier New" w:hAnsi="Courier New" w:cs="Courier New" w:hint="default"/>
+      </w:rPr>
+    </w:lvl>
+    <w:lvl w:ilvl="2" w:tplc="040C0005" w:tentative="1">
+      <w:start w:val="1"/>
+      <w:numFmt w:val="bullet"/>
+      <w:lvlText w:val=""/>
+      <w:lvlJc w:val="left"/>
+      <w:pPr>
+        <w:ind w:left="2160" w:hanging="360"/>
+      </w:pPr>
+      <w:rPr>
+        <w:rFonts w:ascii="Wingdings" w:hAnsi="Wingdings" w:hint="default"/>
+      </w:rPr>
+    </w:lvl>
+    <w:lvl w:ilvl="3" w:tplc="040C0001" w:tentative="1">
+      <w:start w:val="1"/>
+      <w:numFmt w:val="bullet"/>
+      <w:lvlText w:val=""/>
+      <w:lvlJc w:val="left"/>
+      <w:pPr>
+        <w:ind w:left="2880" w:hanging="360"/>
+      </w:pPr>
+      <w:rPr>
+        <w:rFonts w:ascii="Symbol" w:hAnsi="Symbol" w:hint="default"/>
+      </w:rPr>
+    </w:lvl>
+    <w:lvl w:ilvl="4" w:tplc="040C0003" w:tentative="1">
+      <w:start w:val="1"/>
+      <w:numFmt w:val="bullet"/>
+      <w:lvlText w:val="o"/>
+      <w:lvlJc w:val="left"/>
+      <w:pPr>
+        <w:ind w:left="3600" w:hanging="360"/>
+      </w:pPr>
+      <w:rPr>
+        <w:rFonts w:ascii="Courier New" w:hAnsi="Courier New" w:cs="Courier New" w:hint="default"/>
+      </w:rPr>
+    </w:lvl>
+    <w:lvl w:ilvl="5" w:tplc="040C0005" w:tentative="1">
+      <w:start w:val="1"/>
+      <w:numFmt w:val="bullet"/>
+      <w:lvlText w:val=""/>
+      <w:lvlJc w:val="left"/>
+      <w:pPr>
+        <w:ind w:left="4320" w:hanging="360"/>
+      </w:pPr>
+      <w:rPr>
+        <w:rFonts w:ascii="Wingdings" w:hAnsi="Wingdings" w:hint="default"/>
+      </w:rPr>
+    </w:lvl>
+    <w:lvl w:ilvl="6" w:tplc="040C0001" w:tentative="1">
+      <w:start w:val="1"/>
+      <w:numFmt w:val="bullet"/>
+      <w:lvlText w:val=""/>
+      <w:lvlJc w:val="left"/>
+      <w:pPr>
+        <w:ind w:left="5040" w:hanging="360"/>
+      </w:pPr>
+      <w:rPr>
+        <w:rFonts w:ascii="Symbol" w:hAnsi="Symbol" w:hint="default"/>
+      </w:rPr>
+    </w:lvl>
+    <w:lvl w:ilvl="7" w:tplc="040C0003" w:tentative="1">
+      <w:start w:val="1"/>
+      <w:numFmt w:val="bullet"/>
+      <w:lvlText w:val="o"/>
+      <w:lvlJc w:val="left"/>
+      <w:pPr>
+        <w:ind w:left="5760" w:hanging="360"/>
+      </w:pPr>
+      <w:rPr>
+        <w:rFonts w:ascii="Courier New" w:hAnsi="Courier New" w:cs="Courier New" w:hint="default"/>
+      </w:rPr>
+    </w:lvl>
+    <w:lvl w:ilvl="8" w:tplc="040C0005" w:tentative="1">
+      <w:start w:val="1"/>
+      <w:numFmt w:val="bullet"/>
+      <w:lvlText w:val=""/>
+      <w:lvlJc w:val="left"/>
+      <w:pPr>
+        <w:ind w:left="6480" w:hanging="360"/>
+      </w:pPr>
+      <w:rPr>
+        <w:rFonts w:ascii="Wingdings" w:hAnsi="Wingdings" w:hint="default"/>
+      </w:rPr>
+    </w:lvl>
+  </w:abstractNum>
   <w:num w:numId="1">
     <w:abstractNumId w:val="0"/>
   </w:num>
   <w:num w:numId="2">
     <w:abstractNumId w:val="1"/>
+  </w:num>
+  <w:num w:numId="3">
+    <w:abstractNumId w:val="2"/>
   </w:num>
 </w:numbering>
 </file>
@@ -1237,6 +1722,17 @@
       <w:u w:val="single"/>
     </w:rPr>
   </w:style>
+  <w:style w:type="paragraph" w:styleId="Paragraphedeliste">
+    <w:name w:val="List Paragraph"/>
+    <w:basedOn w:val="Normal"/>
+    <w:uiPriority w:val="34"/>
+    <w:qFormat/>
+    <w:rsid w:val="007959E1"/>
+    <w:pPr>
+      <w:ind w:left="720"/>
+      <w:contextualSpacing/>
+    </w:pPr>
+  </w:style>
 </w:styles>
 </file>
 

</xml_diff>

<commit_message>
a.	  Json server 	Créer un dossier 	Npm init 	Npm i json-server 	Mettre dans le script de package.json : "start": "json-server --watch db.json -p 9000" 	Créer le fichier db.json dans le dossier (pour notre base de donnée) 	Npm start pour lancer le server json-server
</commit_message>
<xml_diff>
--- a/8_crud_json-seerver_bootstrap_ui_reactive_form/mes_notes.docx
+++ b/8_crud_json-seerver_bootstrap_ui_reactive_form/mes_notes.docx
@@ -435,7 +435,6 @@
           <w:szCs w:val="44"/>
         </w:rPr>
       </w:pPr>
-      <w:proofErr w:type="spellStart"/>
       <w:r>
         <w:rPr>
           <w:b/>
@@ -443,162 +442,36 @@
           <w:sz w:val="44"/>
           <w:szCs w:val="44"/>
         </w:rPr>
-        <w:t>Crud</w:t>
-      </w:r>
-      <w:proofErr w:type="spellEnd"/>
-      <w:r>
+        <w:t>Crud – json-server – bootsptrap ui – angular reactive form</w:t>
+      </w:r>
+    </w:p>
+    <w:p>
+      <w:pPr>
         <w:rPr>
           <w:b/>
           <w:bCs/>
           <w:sz w:val="44"/>
           <w:szCs w:val="44"/>
         </w:rPr>
-        <w:t xml:space="preserve"> – </w:t>
-      </w:r>
-      <w:proofErr w:type="spellStart"/>
-      <w:r>
-        <w:rPr>
-          <w:b/>
-          <w:bCs/>
-          <w:sz w:val="44"/>
-          <w:szCs w:val="44"/>
-        </w:rPr>
-        <w:t>json</w:t>
-      </w:r>
-      <w:proofErr w:type="spellEnd"/>
-      <w:r>
-        <w:rPr>
-          <w:b/>
-          <w:bCs/>
-          <w:sz w:val="44"/>
-          <w:szCs w:val="44"/>
-        </w:rPr>
-        <w:t xml:space="preserve">-server – </w:t>
-      </w:r>
-      <w:proofErr w:type="spellStart"/>
-      <w:r>
-        <w:rPr>
-          <w:b/>
-          <w:bCs/>
-          <w:sz w:val="44"/>
-          <w:szCs w:val="44"/>
-        </w:rPr>
-        <w:t>bootsptrap</w:t>
-      </w:r>
-      <w:proofErr w:type="spellEnd"/>
-      <w:r>
-        <w:rPr>
-          <w:b/>
-          <w:bCs/>
-          <w:sz w:val="44"/>
-          <w:szCs w:val="44"/>
-        </w:rPr>
-        <w:t xml:space="preserve"> </w:t>
-      </w:r>
-      <w:proofErr w:type="spellStart"/>
-      <w:r>
-        <w:rPr>
-          <w:b/>
-          <w:bCs/>
-          <w:sz w:val="44"/>
-          <w:szCs w:val="44"/>
-        </w:rPr>
-        <w:t>ui</w:t>
-      </w:r>
-      <w:proofErr w:type="spellEnd"/>
-      <w:r>
-        <w:rPr>
-          <w:b/>
-          <w:bCs/>
-          <w:sz w:val="44"/>
-          <w:szCs w:val="44"/>
-        </w:rPr>
-        <w:t xml:space="preserve"> – </w:t>
-      </w:r>
-      <w:proofErr w:type="spellStart"/>
-      <w:r>
-        <w:rPr>
-          <w:b/>
-          <w:bCs/>
-          <w:sz w:val="44"/>
-          <w:szCs w:val="44"/>
-        </w:rPr>
-        <w:t>angular</w:t>
-      </w:r>
-      <w:proofErr w:type="spellEnd"/>
-      <w:r>
-        <w:rPr>
-          <w:b/>
-          <w:bCs/>
-          <w:sz w:val="44"/>
-          <w:szCs w:val="44"/>
-        </w:rPr>
-        <w:t xml:space="preserve"> </w:t>
-      </w:r>
-      <w:proofErr w:type="spellStart"/>
-      <w:r>
-        <w:rPr>
-          <w:b/>
-          <w:bCs/>
-          <w:sz w:val="44"/>
-          <w:szCs w:val="44"/>
-        </w:rPr>
-        <w:t>reactive</w:t>
-      </w:r>
-      <w:proofErr w:type="spellEnd"/>
-      <w:r>
-        <w:rPr>
-          <w:b/>
-          <w:bCs/>
-          <w:sz w:val="44"/>
-          <w:szCs w:val="44"/>
-        </w:rPr>
-        <w:t xml:space="preserve"> </w:t>
-      </w:r>
-      <w:proofErr w:type="spellStart"/>
-      <w:r>
-        <w:rPr>
-          <w:b/>
-          <w:bCs/>
-          <w:sz w:val="44"/>
-          <w:szCs w:val="44"/>
-        </w:rPr>
-        <w:t>form</w:t>
-      </w:r>
-      <w:proofErr w:type="spellEnd"/>
+      </w:pPr>
     </w:p>
     <w:p>
       <w:pPr>
-        <w:rPr>
-          <w:b/>
-          <w:bCs/>
-          <w:sz w:val="44"/>
-          <w:szCs w:val="44"/>
-        </w:rPr>
-      </w:pPr>
+        <w:pStyle w:val="MonTitre1"/>
+      </w:pPr>
+      <w:r>
+        <w:t>Setup</w:t>
+      </w:r>
     </w:p>
     <w:p>
       <w:pPr>
-        <w:pStyle w:val="MonTitre1"/>
-      </w:pPr>
-      <w:r>
-        <w:t>Setup</w:t>
-      </w:r>
-    </w:p>
-    <w:p>
-      <w:pPr>
         <w:pStyle w:val="MonTitre2"/>
       </w:pPr>
       <w:r>
         <w:t xml:space="preserve">  </w:t>
       </w:r>
-      <w:proofErr w:type="spellStart"/>
-      <w:r>
-        <w:t>Json</w:t>
-      </w:r>
-      <w:proofErr w:type="spellEnd"/>
-      <w:r>
-        <w:t xml:space="preserve"> server</w:t>
+      <w:r>
+        <w:t>Json server</w:t>
       </w:r>
     </w:p>
     <w:p>
@@ -621,13 +494,8 @@
           <w:numId w:val="3"/>
         </w:numPr>
       </w:pPr>
-      <w:proofErr w:type="spellStart"/>
-      <w:r>
-        <w:t>Npm</w:t>
-      </w:r>
-      <w:proofErr w:type="spellEnd"/>
-      <w:r>
-        <w:t xml:space="preserve"> init</w:t>
+      <w:r>
+        <w:t>Npm init</w:t>
       </w:r>
     </w:p>
     <w:p>
@@ -638,21 +506,8 @@
           <w:numId w:val="3"/>
         </w:numPr>
       </w:pPr>
-      <w:proofErr w:type="spellStart"/>
-      <w:r>
-        <w:t>Npm</w:t>
-      </w:r>
-      <w:proofErr w:type="spellEnd"/>
-      <w:r>
-        <w:t xml:space="preserve"> i </w:t>
-      </w:r>
-      <w:proofErr w:type="spellStart"/>
-      <w:r>
-        <w:t>json</w:t>
-      </w:r>
-      <w:proofErr w:type="spellEnd"/>
-      <w:r>
-        <w:t>-server</w:t>
+      <w:r>
+        <w:t>Npm i json-server</w:t>
       </w:r>
     </w:p>
     <w:p>
@@ -664,42 +519,10 @@
         </w:numPr>
       </w:pPr>
       <w:r>
-        <w:t xml:space="preserve">Mettre dans le script de </w:t>
-      </w:r>
-      <w:proofErr w:type="spellStart"/>
-      <w:r>
-        <w:t>package.json</w:t>
-      </w:r>
-      <w:proofErr w:type="spellEnd"/>
-      <w:r>
-        <w:t xml:space="preserve"> : </w:t>
-      </w:r>
-      <w:r>
-        <w:t>"start": "</w:t>
-      </w:r>
-      <w:proofErr w:type="spellStart"/>
-      <w:r>
-        <w:t>json</w:t>
-      </w:r>
-      <w:proofErr w:type="spellEnd"/>
-      <w:r>
-        <w:t>-server --</w:t>
-      </w:r>
-      <w:proofErr w:type="spellStart"/>
-      <w:r>
-        <w:t>watch</w:t>
-      </w:r>
-      <w:proofErr w:type="spellEnd"/>
-      <w:r>
-        <w:t xml:space="preserve"> </w:t>
-      </w:r>
-      <w:proofErr w:type="spellStart"/>
-      <w:r>
-        <w:t>db.json</w:t>
-      </w:r>
-      <w:proofErr w:type="spellEnd"/>
-      <w:r>
-        <w:t xml:space="preserve"> -p 9000"</w:t>
+        <w:t xml:space="preserve">Mettre dans le script de package.json : </w:t>
+      </w:r>
+      <w:r>
+        <w:t>"start": "json-server --watch db.json -p 9000"</w:t>
       </w:r>
     </w:p>
     <w:p>
@@ -713,11 +536,9 @@
       <w:r>
         <w:t xml:space="preserve">Créer le fichier </w:t>
       </w:r>
-      <w:proofErr w:type="spellStart"/>
       <w:r>
         <w:t>db.json</w:t>
       </w:r>
-      <w:proofErr w:type="spellEnd"/>
       <w:r>
         <w:t xml:space="preserve"> dans le dossier (pour notre base de donnée)</w:t>
       </w:r>
@@ -730,21 +551,8 @@
           <w:numId w:val="3"/>
         </w:numPr>
       </w:pPr>
-      <w:proofErr w:type="spellStart"/>
-      <w:r>
-        <w:t>Npm</w:t>
-      </w:r>
-      <w:proofErr w:type="spellEnd"/>
-      <w:r>
-        <w:t xml:space="preserve"> start pour lancer le server </w:t>
-      </w:r>
-      <w:proofErr w:type="spellStart"/>
-      <w:r>
-        <w:t>json</w:t>
-      </w:r>
-      <w:proofErr w:type="spellEnd"/>
-      <w:r>
-        <w:t>-server</w:t>
+      <w:r>
+        <w:t>Npm start pour lancer le server json-server</w:t>
       </w:r>
     </w:p>
     <w:p>
@@ -752,13 +560,8 @@
         <w:pStyle w:val="MonTitre2"/>
       </w:pPr>
       <w:r>
-        <w:t xml:space="preserve">Bootstrap </w:t>
-      </w:r>
-      <w:proofErr w:type="spellStart"/>
-      <w:r>
-        <w:t>ui</w:t>
-      </w:r>
-      <w:proofErr w:type="spellEnd"/>
+        <w:t>Bootstrap ui</w:t>
+      </w:r>
     </w:p>
     <w:p>
       <w:pPr>
@@ -768,32 +571,18 @@
           <w:numId w:val="3"/>
         </w:numPr>
       </w:pPr>
-      <w:proofErr w:type="spellStart"/>
-      <w:r>
-        <w:t>Npm</w:t>
-      </w:r>
-      <w:proofErr w:type="spellEnd"/>
-      <w:r>
-        <w:t xml:space="preserve"> </w:t>
-      </w:r>
-      <w:proofErr w:type="spellStart"/>
-      <w:r>
-        <w:t>install</w:t>
-      </w:r>
-      <w:proofErr w:type="spellEnd"/>
-      <w:r>
-        <w:t xml:space="preserve"> </w:t>
-      </w:r>
-      <w:proofErr w:type="spellStart"/>
-      <w:r>
-        <w:t>bootstrap</w:t>
-      </w:r>
-      <w:proofErr w:type="spellEnd"/>
-      <w:r>
-        <w:t>,  il fait aller dans le dossier du projet</w:t>
+      <w:r>
+        <w:t>Npm install bootstrap,  il fait aller dans le dossier du projet</w:t>
       </w:r>
     </w:p>
-    <w:p/>
+    <w:p>
+      <w:pPr>
+        <w:ind w:left="360"/>
+      </w:pPr>
+      <w:r>
+        <w:t>bonjou</w:t>
+      </w:r>
+    </w:p>
     <w:p/>
     <w:p/>
     <w:sectPr>

</xml_diff>

<commit_message>
2 - setup bootstrap
=>	Npm install bootstrap,  il fait aller dans le dossier du projet

=>	Dans styles.css, on ajoute @import '../node_modules/bootstrap/dist/css/bootstrap.css'
</commit_message>
<xml_diff>
--- a/8_crud_json-seerver_bootstrap_ui_reactive_form/mes_notes.docx
+++ b/8_crud_json-seerver_bootstrap_ui_reactive_form/mes_notes.docx
@@ -10,7 +10,9 @@
           <w:tab w:val="right" w:leader="dot" w:pos="9062"/>
         </w:tabs>
         <w:rPr>
+          <w:rFonts w:eastAsiaTheme="minorEastAsia"/>
           <w:noProof/>
+          <w:lang w:eastAsia="fr-FR"/>
         </w:rPr>
       </w:pPr>
       <w:r>
@@ -22,7 +24,7 @@
       <w:r>
         <w:fldChar w:fldCharType="separate"/>
       </w:r>
-      <w:hyperlink w:anchor="_Toc100125387" w:history="1">
+      <w:hyperlink w:anchor="_Toc101091930" w:history="1">
         <w:r>
           <w:rPr>
             <w:rStyle w:val="Lienhypertexte"/>
@@ -32,7 +34,9 @@
         </w:r>
         <w:r>
           <w:rPr>
-            <w:noProof/>
+            <w:rFonts w:eastAsiaTheme="minorEastAsia"/>
+            <w:noProof/>
+            <w:lang w:eastAsia="fr-FR"/>
           </w:rPr>
           <w:tab/>
         </w:r>
@@ -41,7 +45,7 @@
             <w:rStyle w:val="Lienhypertexte"/>
             <w:noProof/>
           </w:rPr>
-          <w:t>Tittre 1</w:t>
+          <w:t>Setup</w:t>
         </w:r>
         <w:r>
           <w:rPr>
@@ -62,7 +66,7 @@
             <w:noProof/>
             <w:webHidden/>
           </w:rPr>
-          <w:instrText xml:space="preserve"> PAGEREF _Toc100125387 \h </w:instrText>
+          <w:instrText xml:space="preserve"> PAGEREF _Toc101091930 \h </w:instrText>
         </w:r>
         <w:r>
           <w:rPr>
@@ -101,10 +105,12 @@
           <w:tab w:val="right" w:leader="dot" w:pos="9062"/>
         </w:tabs>
         <w:rPr>
+          <w:rFonts w:eastAsiaTheme="minorEastAsia"/>
           <w:noProof/>
+          <w:lang w:eastAsia="fr-FR"/>
         </w:rPr>
       </w:pPr>
-      <w:hyperlink w:anchor="_Toc100125388" w:history="1">
+      <w:hyperlink w:anchor="_Toc101091931" w:history="1">
         <w:r>
           <w:rPr>
             <w:rStyle w:val="Lienhypertexte"/>
@@ -114,7 +120,9 @@
         </w:r>
         <w:r>
           <w:rPr>
-            <w:noProof/>
+            <w:rFonts w:eastAsiaTheme="minorEastAsia"/>
+            <w:noProof/>
+            <w:lang w:eastAsia="fr-FR"/>
           </w:rPr>
           <w:tab/>
         </w:r>
@@ -123,7 +131,7 @@
             <w:rStyle w:val="Lienhypertexte"/>
             <w:noProof/>
           </w:rPr>
-          <w:t>Titre 2</w:t>
+          <w:t>Installation du projet :</w:t>
         </w:r>
         <w:r>
           <w:rPr>
@@ -144,7 +152,7 @@
             <w:noProof/>
             <w:webHidden/>
           </w:rPr>
-          <w:instrText xml:space="preserve"> PAGEREF _Toc100125388 \h </w:instrText>
+          <w:instrText xml:space="preserve"> PAGEREF _Toc101091931 \h </w:instrText>
         </w:r>
         <w:r>
           <w:rPr>
@@ -183,10 +191,12 @@
           <w:tab w:val="right" w:leader="dot" w:pos="9062"/>
         </w:tabs>
         <w:rPr>
+          <w:rFonts w:eastAsiaTheme="minorEastAsia"/>
           <w:noProof/>
+          <w:lang w:eastAsia="fr-FR"/>
         </w:rPr>
       </w:pPr>
-      <w:hyperlink w:anchor="_Toc100125389" w:history="1">
+      <w:hyperlink w:anchor="_Toc101091932" w:history="1">
         <w:r>
           <w:rPr>
             <w:rStyle w:val="Lienhypertexte"/>
@@ -196,7 +206,9 @@
         </w:r>
         <w:r>
           <w:rPr>
-            <w:noProof/>
+            <w:rFonts w:eastAsiaTheme="minorEastAsia"/>
+            <w:noProof/>
+            <w:lang w:eastAsia="fr-FR"/>
           </w:rPr>
           <w:tab/>
         </w:r>
@@ -205,7 +217,7 @@
             <w:rStyle w:val="Lienhypertexte"/>
             <w:noProof/>
           </w:rPr>
-          <w:t>Tittre</w:t>
+          <w:t>Json server</w:t>
         </w:r>
         <w:r>
           <w:rPr>
@@ -226,7 +238,7 @@
             <w:noProof/>
             <w:webHidden/>
           </w:rPr>
-          <w:instrText xml:space="preserve"> PAGEREF _Toc100125389 \h </w:instrText>
+          <w:instrText xml:space="preserve"> PAGEREF _Toc101091932 \h </w:instrText>
         </w:r>
         <w:r>
           <w:rPr>
@@ -265,10 +277,12 @@
           <w:tab w:val="right" w:leader="dot" w:pos="9062"/>
         </w:tabs>
         <w:rPr>
+          <w:rFonts w:eastAsiaTheme="minorEastAsia"/>
           <w:noProof/>
+          <w:lang w:eastAsia="fr-FR"/>
         </w:rPr>
       </w:pPr>
-      <w:hyperlink w:anchor="_Toc100125390" w:history="1">
+      <w:hyperlink w:anchor="_Toc101091933" w:history="1">
         <w:r>
           <w:rPr>
             <w:rStyle w:val="Lienhypertexte"/>
@@ -278,7 +292,9 @@
         </w:r>
         <w:r>
           <w:rPr>
-            <w:noProof/>
+            <w:rFonts w:eastAsiaTheme="minorEastAsia"/>
+            <w:noProof/>
+            <w:lang w:eastAsia="fr-FR"/>
           </w:rPr>
           <w:tab/>
         </w:r>
@@ -287,7 +303,7 @@
             <w:rStyle w:val="Lienhypertexte"/>
             <w:noProof/>
           </w:rPr>
-          <w:t>Titre</w:t>
+          <w:t>Bootstrap ui</w:t>
         </w:r>
         <w:r>
           <w:rPr>
@@ -308,89 +324,7 @@
             <w:noProof/>
             <w:webHidden/>
           </w:rPr>
-          <w:instrText xml:space="preserve"> PAGEREF _Toc100125390 \h </w:instrText>
-        </w:r>
-        <w:r>
-          <w:rPr>
-            <w:noProof/>
-            <w:webHidden/>
-          </w:rPr>
-        </w:r>
-        <w:r>
-          <w:rPr>
-            <w:noProof/>
-            <w:webHidden/>
-          </w:rPr>
-          <w:fldChar w:fldCharType="separate"/>
-        </w:r>
-        <w:r>
-          <w:rPr>
-            <w:noProof/>
-            <w:webHidden/>
-          </w:rPr>
-          <w:t>1</w:t>
-        </w:r>
-        <w:r>
-          <w:rPr>
-            <w:noProof/>
-            <w:webHidden/>
-          </w:rPr>
-          <w:fldChar w:fldCharType="end"/>
-        </w:r>
-      </w:hyperlink>
-    </w:p>
-    <w:p>
-      <w:pPr>
-        <w:pStyle w:val="TM1"/>
-        <w:tabs>
-          <w:tab w:val="left" w:pos="440"/>
-          <w:tab w:val="right" w:leader="dot" w:pos="9062"/>
-        </w:tabs>
-        <w:rPr>
-          <w:noProof/>
-        </w:rPr>
-      </w:pPr>
-      <w:hyperlink w:anchor="_Toc100125391" w:history="1">
-        <w:r>
-          <w:rPr>
-            <w:rStyle w:val="Lienhypertexte"/>
-            <w:noProof/>
-          </w:rPr>
-          <w:t>2.</w:t>
-        </w:r>
-        <w:r>
-          <w:rPr>
-            <w:noProof/>
-          </w:rPr>
-          <w:tab/>
-        </w:r>
-        <w:r>
-          <w:rPr>
-            <w:rStyle w:val="Lienhypertexte"/>
-            <w:noProof/>
-          </w:rPr>
-          <w:t>Titre</w:t>
-        </w:r>
-        <w:r>
-          <w:rPr>
-            <w:noProof/>
-            <w:webHidden/>
-          </w:rPr>
-          <w:tab/>
-        </w:r>
-        <w:r>
-          <w:rPr>
-            <w:noProof/>
-            <w:webHidden/>
-          </w:rPr>
-          <w:fldChar w:fldCharType="begin"/>
-        </w:r>
-        <w:r>
-          <w:rPr>
-            <w:noProof/>
-            <w:webHidden/>
-          </w:rPr>
-          <w:instrText xml:space="preserve"> PAGEREF _Toc100125391 \h </w:instrText>
+          <w:instrText xml:space="preserve"> PAGEREF _Toc101091933 \h </w:instrText>
         </w:r>
         <w:r>
           <w:rPr>
@@ -459,20 +393,61 @@
       <w:pPr>
         <w:pStyle w:val="MonTitre1"/>
       </w:pPr>
+      <w:bookmarkStart w:id="0" w:name="_Toc101091930"/>
       <w:r>
         <w:t>Setup</w:t>
       </w:r>
+      <w:bookmarkEnd w:id="0"/>
     </w:p>
     <w:p>
       <w:pPr>
         <w:pStyle w:val="MonTitre2"/>
       </w:pPr>
-      <w:r>
-        <w:t xml:space="preserve">  </w:t>
-      </w:r>
+      <w:bookmarkStart w:id="1" w:name="_Toc101091931"/>
+      <w:r>
+        <w:t>Installation du projet :</w:t>
+      </w:r>
+      <w:bookmarkEnd w:id="1"/>
+    </w:p>
+    <w:p>
+      <w:pPr>
+        <w:pStyle w:val="Paragraphedeliste"/>
+        <w:numPr>
+          <w:ilvl w:val="0"/>
+          <w:numId w:val="4"/>
+        </w:numPr>
+      </w:pPr>
+      <w:r>
+        <w:t>Ng new nom_de_l_application</w:t>
+      </w:r>
+      <w:r>
+        <w:t xml:space="preserve"> </w:t>
+      </w:r>
+    </w:p>
+    <w:p>
+      <w:pPr>
+        <w:pStyle w:val="Paragraphedeliste"/>
+        <w:numPr>
+          <w:ilvl w:val="0"/>
+          <w:numId w:val="4"/>
+        </w:numPr>
+      </w:pPr>
+      <w:r>
+        <w:t>Ng serve pour lancer le server</w:t>
+      </w:r>
+    </w:p>
+    <w:p>
+      <w:pPr>
+        <w:pStyle w:val="MonTitre2"/>
+      </w:pPr>
+      <w:r>
+        <w:t xml:space="preserve"> </w:t>
+      </w:r>
+      <w:bookmarkStart w:id="2" w:name="_Toc101091932"/>
       <w:r>
         <w:t>Json server</w:t>
       </w:r>
+      <w:bookmarkEnd w:id="2"/>
     </w:p>
     <w:p>
       <w:pPr>
@@ -559,9 +534,11 @@
       <w:pPr>
         <w:pStyle w:val="MonTitre2"/>
       </w:pPr>
+      <w:bookmarkStart w:id="3" w:name="_Toc101091933"/>
       <w:r>
         <w:t>Bootstrap ui</w:t>
       </w:r>
+      <w:bookmarkEnd w:id="3"/>
     </w:p>
     <w:p>
       <w:pPr>
@@ -577,11 +554,23 @@
     </w:p>
     <w:p>
       <w:pPr>
+        <w:pStyle w:val="Paragraphedeliste"/>
+        <w:numPr>
+          <w:ilvl w:val="0"/>
+          <w:numId w:val="3"/>
+        </w:numPr>
+      </w:pPr>
+      <w:r>
+        <w:t xml:space="preserve">Dans styles.css, on ajoute </w:t>
+      </w:r>
+      <w:r>
+        <w:t>@import '../node_modules/bootstrap/dist/css/bootstrap.css'</w:t>
+      </w:r>
+    </w:p>
+    <w:p>
+      <w:pPr>
         <w:ind w:left="360"/>
       </w:pPr>
-      <w:r>
-        <w:t>bonjou</w:t>
-      </w:r>
     </w:p>
     <w:p/>
     <w:p/>
@@ -884,6 +873,119 @@
       </w:rPr>
     </w:lvl>
   </w:abstractNum>
+  <w:abstractNum w:abstractNumId="3" w15:restartNumberingAfterBreak="0">
+    <w:nsid w:val="70984932"/>
+    <w:multiLevelType w:val="hybridMultilevel"/>
+    <w:tmpl w:val="CEDED29C"/>
+    <w:lvl w:ilvl="0" w:tplc="04D4857E">
+      <w:start w:val="2"/>
+      <w:numFmt w:val="bullet"/>
+      <w:lvlText w:val=""/>
+      <w:lvlJc w:val="left"/>
+      <w:pPr>
+        <w:ind w:left="720" w:hanging="360"/>
+      </w:pPr>
+      <w:rPr>
+        <w:rFonts w:ascii="Wingdings" w:eastAsiaTheme="minorHAnsi" w:hAnsi="Wingdings" w:cstheme="minorBidi" w:hint="default"/>
+      </w:rPr>
+    </w:lvl>
+    <w:lvl w:ilvl="1" w:tplc="040C0003" w:tentative="1">
+      <w:start w:val="1"/>
+      <w:numFmt w:val="bullet"/>
+      <w:lvlText w:val="o"/>
+      <w:lvlJc w:val="left"/>
+      <w:pPr>
+        <w:ind w:left="1440" w:hanging="360"/>
+      </w:pPr>
+      <w:rPr>
+        <w:rFonts w:ascii="Courier New" w:hAnsi="Courier New" w:cs="Courier New" w:hint="default"/>
+      </w:rPr>
+    </w:lvl>
+    <w:lvl w:ilvl="2" w:tplc="040C0005" w:tentative="1">
+      <w:start w:val="1"/>
+      <w:numFmt w:val="bullet"/>
+      <w:lvlText w:val=""/>
+      <w:lvlJc w:val="left"/>
+      <w:pPr>
+        <w:ind w:left="2160" w:hanging="360"/>
+      </w:pPr>
+      <w:rPr>
+        <w:rFonts w:ascii="Wingdings" w:hAnsi="Wingdings" w:hint="default"/>
+      </w:rPr>
+    </w:lvl>
+    <w:lvl w:ilvl="3" w:tplc="040C0001" w:tentative="1">
+      <w:start w:val="1"/>
+      <w:numFmt w:val="bullet"/>
+      <w:lvlText w:val=""/>
+      <w:lvlJc w:val="left"/>
+      <w:pPr>
+        <w:ind w:left="2880" w:hanging="360"/>
+      </w:pPr>
+      <w:rPr>
+        <w:rFonts w:ascii="Symbol" w:hAnsi="Symbol" w:hint="default"/>
+      </w:rPr>
+    </w:lvl>
+    <w:lvl w:ilvl="4" w:tplc="040C0003" w:tentative="1">
+      <w:start w:val="1"/>
+      <w:numFmt w:val="bullet"/>
+      <w:lvlText w:val="o"/>
+      <w:lvlJc w:val="left"/>
+      <w:pPr>
+        <w:ind w:left="3600" w:hanging="360"/>
+      </w:pPr>
+      <w:rPr>
+        <w:rFonts w:ascii="Courier New" w:hAnsi="Courier New" w:cs="Courier New" w:hint="default"/>
+      </w:rPr>
+    </w:lvl>
+    <w:lvl w:ilvl="5" w:tplc="040C0005" w:tentative="1">
+      <w:start w:val="1"/>
+      <w:numFmt w:val="bullet"/>
+      <w:lvlText w:val=""/>
+      <w:lvlJc w:val="left"/>
+      <w:pPr>
+        <w:ind w:left="4320" w:hanging="360"/>
+      </w:pPr>
+      <w:rPr>
+        <w:rFonts w:ascii="Wingdings" w:hAnsi="Wingdings" w:hint="default"/>
+      </w:rPr>
+    </w:lvl>
+    <w:lvl w:ilvl="6" w:tplc="040C0001" w:tentative="1">
+      <w:start w:val="1"/>
+      <w:numFmt w:val="bullet"/>
+      <w:lvlText w:val=""/>
+      <w:lvlJc w:val="left"/>
+      <w:pPr>
+        <w:ind w:left="5040" w:hanging="360"/>
+      </w:pPr>
+      <w:rPr>
+        <w:rFonts w:ascii="Symbol" w:hAnsi="Symbol" w:hint="default"/>
+      </w:rPr>
+    </w:lvl>
+    <w:lvl w:ilvl="7" w:tplc="040C0003" w:tentative="1">
+      <w:start w:val="1"/>
+      <w:numFmt w:val="bullet"/>
+      <w:lvlText w:val="o"/>
+      <w:lvlJc w:val="left"/>
+      <w:pPr>
+        <w:ind w:left="5760" w:hanging="360"/>
+      </w:pPr>
+      <w:rPr>
+        <w:rFonts w:ascii="Courier New" w:hAnsi="Courier New" w:cs="Courier New" w:hint="default"/>
+      </w:rPr>
+    </w:lvl>
+    <w:lvl w:ilvl="8" w:tplc="040C0005" w:tentative="1">
+      <w:start w:val="1"/>
+      <w:numFmt w:val="bullet"/>
+      <w:lvlText w:val=""/>
+      <w:lvlJc w:val="left"/>
+      <w:pPr>
+        <w:ind w:left="6480" w:hanging="360"/>
+      </w:pPr>
+      <w:rPr>
+        <w:rFonts w:ascii="Wingdings" w:hAnsi="Wingdings" w:hint="default"/>
+      </w:rPr>
+    </w:lvl>
+  </w:abstractNum>
   <w:num w:numId="1">
     <w:abstractNumId w:val="0"/>
   </w:num>
@@ -892,6 +994,9 @@
   </w:num>
   <w:num w:numId="3">
     <w:abstractNumId w:val="2"/>
+  </w:num>
+  <w:num w:numId="4">
+    <w:abstractNumId w:val="3"/>
   </w:num>
 </w:numbering>
 </file>

</xml_diff>

<commit_message>
3 - composant employeeDashboard => ng g c components/employeeDashboard
</commit_message>
<xml_diff>
--- a/8_crud_json-seerver_bootstrap_ui_reactive_form/mes_notes.docx
+++ b/8_crud_json-seerver_bootstrap_ui_reactive_form/mes_notes.docx
@@ -571,6 +571,34 @@
       <w:pPr>
         <w:ind w:left="360"/>
       </w:pPr>
+    </w:p>
+    <w:p>
+      <w:pPr>
+        <w:pStyle w:val="MonTitre1"/>
+      </w:pPr>
+      <w:r>
+        <w:t>Créer le composant employeDashboard</w:t>
+      </w:r>
+    </w:p>
+    <w:p>
+      <w:pPr>
+        <w:pStyle w:val="MonTitre2"/>
+        <w:numPr>
+          <w:ilvl w:val="0"/>
+          <w:numId w:val="5"/>
+        </w:numPr>
+      </w:pPr>
+      <w:r>
+        <w:t>Commande</w:t>
+      </w:r>
+    </w:p>
+    <w:p>
+      <w:pPr>
+        <w:ind w:left="360"/>
+      </w:pPr>
+      <w:r>
+        <w:t>Ng g c components/employeeDashboard</w:t>
+      </w:r>
     </w:p>
     <w:p/>
     <w:p/>
@@ -997,6 +1025,12 @@
   </w:num>
   <w:num w:numId="4">
     <w:abstractNumId w:val="3"/>
+  </w:num>
+  <w:num w:numId="5">
+    <w:abstractNumId w:val="1"/>
+    <w:lvlOverride w:ilvl="0">
+      <w:startOverride w:val="1"/>
+    </w:lvlOverride>
   </w:num>
 </w:numbering>
 </file>

</xml_diff>

<commit_message>
c - crud edit ne marche pas
</commit_message>
<xml_diff>
--- a/8_crud_json-seerver_bootstrap_ui_reactive_form/mes_notes.docx
+++ b/8_crud_json-seerver_bootstrap_ui_reactive_form/mes_notes.docx
@@ -526,21 +526,16 @@
       <w:pPr>
         <w:pStyle w:val="MonTitre1"/>
       </w:pPr>
-      <w:bookmarkStart w:id="0" w:name="_Toc101091930"/>
-      <w:r>
-        <w:t>Setup</w:t>
+    </w:p>
+    <w:p>
+      <w:pPr>
+        <w:pStyle w:val="MonTitre2"/>
+      </w:pPr>
+      <w:bookmarkStart w:id="0" w:name="_Toc101091931"/>
+      <w:r>
+        <w:t>Installation du projet :</w:t>
       </w:r>
       <w:bookmarkEnd w:id="0"/>
-    </w:p>
-    <w:p>
-      <w:pPr>
-        <w:pStyle w:val="MonTitre2"/>
-      </w:pPr>
-      <w:bookmarkStart w:id="1" w:name="_Toc101091931"/>
-      <w:r>
-        <w:t>Installation du projet :</w:t>
-      </w:r>
-      <w:bookmarkEnd w:id="1"/>
     </w:p>
     <w:p>
       <w:pPr>
@@ -591,7 +586,7 @@
       <w:r>
         <w:t xml:space="preserve"> </w:t>
       </w:r>
-      <w:bookmarkStart w:id="2" w:name="_Toc101091932"/>
+      <w:bookmarkStart w:id="1" w:name="_Toc101091932"/>
       <w:proofErr w:type="spellStart"/>
       <w:r>
         <w:t>Json</w:t>
@@ -600,7 +595,7 @@
       <w:r>
         <w:t xml:space="preserve"> server</w:t>
       </w:r>
-      <w:bookmarkEnd w:id="2"/>
+      <w:bookmarkEnd w:id="1"/>
     </w:p>
     <w:p>
       <w:pPr>
@@ -756,7 +751,7 @@
       <w:pPr>
         <w:pStyle w:val="MonTitre2"/>
       </w:pPr>
-      <w:bookmarkStart w:id="3" w:name="_Toc101091933"/>
+      <w:bookmarkStart w:id="2" w:name="_Toc101091933"/>
       <w:r>
         <w:t xml:space="preserve">Bootstrap </w:t>
       </w:r>
@@ -764,7 +759,7 @@
       <w:r>
         <w:t>ui</w:t>
       </w:r>
-      <w:bookmarkEnd w:id="3"/>
+      <w:bookmarkEnd w:id="2"/>
       <w:proofErr w:type="spellEnd"/>
     </w:p>
     <w:p>

</xml_diff>